<commit_message>
update files via auto commit
</commit_message>
<xml_diff>
--- a/KPO-3-sem/term-project/Задание на курсовой проект.docx
+++ b/KPO-3-sem/term-project/Задание на курсовой проект.docx
@@ -1052,7 +1052,34 @@
           <w:szCs w:val="28"/>
           <w:u w:val="single"/>
         </w:rPr>
-        <w:t>Гормоза Максим Сергеевич</w:t>
+        <w:tab/>
+      </w:r>
+      <w:r>
+        <w:rPr>
+          <w:rFonts w:ascii="Times New Roman" w:hAnsi="Times New Roman" w:cs="Times New Roman"/>
+          <w:sz w:val="28"/>
+          <w:szCs w:val="28"/>
+          <w:u w:val="single"/>
+        </w:rPr>
+        <w:tab/>
+      </w:r>
+      <w:r>
+        <w:rPr>
+          <w:rFonts w:ascii="Times New Roman" w:hAnsi="Times New Roman" w:cs="Times New Roman"/>
+          <w:sz w:val="28"/>
+          <w:szCs w:val="28"/>
+          <w:u w:val="single"/>
+        </w:rPr>
+        <w:tab/>
+      </w:r>
+      <w:r>
+        <w:rPr>
+          <w:rFonts w:ascii="Times New Roman" w:hAnsi="Times New Roman" w:cs="Times New Roman"/>
+          <w:sz w:val="28"/>
+          <w:szCs w:val="28"/>
+          <w:u w:val="single"/>
+        </w:rPr>
+        <w:tab/>
       </w:r>
       <w:r>
         <w:rPr>
@@ -1929,25 +1956,7 @@
           <w:szCs w:val="28"/>
           <w:u w:val="single"/>
         </w:rPr>
-        <w:t xml:space="preserve"> (</w:t>
-      </w:r>
-      <w:r>
-        <w:rPr>
-          <w:rFonts w:ascii="Times New Roman" w:hAnsi="Times New Roman" w:cs="Times New Roman"/>
-          <w:sz w:val="28"/>
-          <w:szCs w:val="28"/>
-          <w:u w:val="single"/>
-        </w:rPr>
-        <w:t>2 байта</w:t>
-      </w:r>
-      <w:r>
-        <w:rPr>
-          <w:rFonts w:ascii="Times New Roman" w:hAnsi="Times New Roman" w:cs="Times New Roman"/>
-          <w:sz w:val="28"/>
-          <w:szCs w:val="28"/>
-          <w:u w:val="single"/>
-        </w:rPr>
-        <w:t>)</w:t>
+        <w:t xml:space="preserve"> (2 байта)</w:t>
       </w:r>
       <w:r>
         <w:rPr>
@@ -5714,16 +5723,25 @@
           <w:szCs w:val="28"/>
           <w:u w:val="single"/>
         </w:rPr>
-        <w:t>Гормоза М.С</w:t>
-      </w:r>
-      <w:r>
-        <w:rPr>
-          <w:rFonts w:ascii="Times New Roman" w:hAnsi="Times New Roman" w:cs="Times New Roman"/>
-          <w:sz w:val="28"/>
-          <w:szCs w:val="28"/>
-          <w:u w:val="single"/>
-        </w:rPr>
-        <w:t>.</w:t>
+        <w:tab/>
+      </w:r>
+      <w:r>
+        <w:rPr>
+          <w:rFonts w:ascii="Times New Roman" w:hAnsi="Times New Roman" w:cs="Times New Roman"/>
+          <w:sz w:val="28"/>
+          <w:szCs w:val="28"/>
+          <w:u w:val="single"/>
+        </w:rPr>
+        <w:tab/>
+      </w:r>
+      <w:r>
+        <w:rPr>
+          <w:rFonts w:ascii="Times New Roman" w:hAnsi="Times New Roman" w:cs="Times New Roman"/>
+          <w:sz w:val="28"/>
+          <w:szCs w:val="28"/>
+          <w:u w:val="single"/>
+        </w:rPr>
+        <w:tab/>
       </w:r>
     </w:p>
     <w:p>

</xml_diff>